<commit_message>
Tui da them 1 thong diep vo
</commit_message>
<xml_diff>
--- a/Kich ban & Thong diep/Thong Diep Trao Doi Ver2.0.docx
+++ b/Kich ban & Thong diep/Thong Diep Trao Doi Ver2.0.docx
@@ -6,17 +6,28 @@
       <w:pPr>
         <w:spacing w:after="100" w:line="240" w:lineRule="auto"/>
         <w:rPr>
-          <w:sz w:val="24"/>
-          <w:szCs w:val="24"/>
-        </w:rPr>
-      </w:pPr>
-      <w:r>
-        <w:rPr>
+          <w:color w:val="C00000"/>
+          <w:sz w:val="24"/>
+          <w:szCs w:val="24"/>
+        </w:rPr>
+      </w:pPr>
+      <w:r>
+        <w:rPr>
+          <w:color w:val="C00000"/>
           <w:sz w:val="24"/>
           <w:szCs w:val="24"/>
         </w:rPr>
         <w:t>Thông điệp Client -&gt; Server:</w:t>
       </w:r>
+    </w:p>
+    <w:p>
+      <w:pPr>
+        <w:spacing w:after="100" w:line="240" w:lineRule="auto"/>
+        <w:rPr>
+          <w:sz w:val="24"/>
+          <w:szCs w:val="24"/>
+        </w:rPr>
+      </w:pPr>
     </w:p>
     <w:p>
       <w:pPr>
@@ -27,6 +38,7 @@
         </w:numPr>
         <w:spacing w:after="100" w:line="240" w:lineRule="auto"/>
         <w:rPr>
+          <w:color w:val="4F6228" w:themeColor="accent3" w:themeShade="80"/>
           <w:sz w:val="24"/>
           <w:szCs w:val="24"/>
         </w:rPr>
@@ -38,17 +50,16 @@
         </w:rPr>
         <w:t>Đăng ký UserName:</w:t>
       </w:r>
-    </w:p>
-    <w:p>
-      <w:pPr>
-        <w:spacing w:after="100" w:line="240" w:lineRule="auto"/>
-        <w:rPr>
-          <w:sz w:val="24"/>
-          <w:szCs w:val="24"/>
-        </w:rPr>
-      </w:pPr>
-      <w:r>
-        <w:rPr>
+      <w:r>
+        <w:rPr>
+          <w:sz w:val="24"/>
+          <w:szCs w:val="24"/>
+        </w:rPr>
+        <w:t xml:space="preserve"> </w:t>
+      </w:r>
+      <w:r>
+        <w:rPr>
+          <w:color w:val="4F6228" w:themeColor="accent3" w:themeShade="80"/>
           <w:sz w:val="24"/>
           <w:szCs w:val="24"/>
         </w:rPr>
@@ -64,6 +75,7 @@
         </w:numPr>
         <w:spacing w:after="100" w:line="240" w:lineRule="auto"/>
         <w:rPr>
+          <w:color w:val="4F6228" w:themeColor="accent3" w:themeShade="80"/>
           <w:sz w:val="24"/>
           <w:szCs w:val="24"/>
         </w:rPr>
@@ -75,17 +87,16 @@
         </w:rPr>
         <w:t>Gửi lá bài mà mình chọn đi:</w:t>
       </w:r>
-    </w:p>
-    <w:p>
-      <w:pPr>
-        <w:spacing w:after="100" w:line="240" w:lineRule="auto"/>
-        <w:rPr>
-          <w:sz w:val="24"/>
-          <w:szCs w:val="24"/>
-        </w:rPr>
-      </w:pPr>
-      <w:r>
-        <w:rPr>
+      <w:r>
+        <w:rPr>
+          <w:sz w:val="24"/>
+          <w:szCs w:val="24"/>
+        </w:rPr>
+        <w:t xml:space="preserve">  </w:t>
+      </w:r>
+      <w:r>
+        <w:rPr>
+          <w:color w:val="4F6228" w:themeColor="accent3" w:themeShade="80"/>
           <w:sz w:val="24"/>
           <w:szCs w:val="24"/>
         </w:rPr>
@@ -93,6 +104,7 @@
       </w:r>
       <w:r>
         <w:rPr>
+          <w:color w:val="4F6228" w:themeColor="accent3" w:themeShade="80"/>
           <w:sz w:val="24"/>
           <w:szCs w:val="24"/>
         </w:rPr>
@@ -117,70 +129,18 @@
           <w:sz w:val="24"/>
           <w:szCs w:val="24"/>
         </w:rPr>
-        <w:t>//</w:t>
-      </w:r>
-      <w:r>
-        <w:rPr>
-          <w:sz w:val="24"/>
-          <w:szCs w:val="24"/>
-        </w:rPr>
-        <w:t>Thông báo cho Server là muốn ngừng chơi:</w:t>
-      </w:r>
-    </w:p>
-    <w:p>
-      <w:pPr>
-        <w:spacing w:after="100" w:line="240" w:lineRule="auto"/>
-        <w:rPr>
-          <w:sz w:val="24"/>
-          <w:szCs w:val="24"/>
-        </w:rPr>
-      </w:pPr>
-      <w:r>
-        <w:rPr>
-          <w:sz w:val="24"/>
-          <w:szCs w:val="24"/>
-        </w:rPr>
-        <w:t>//</w:t>
-      </w:r>
-      <w:r>
-        <w:rPr>
-          <w:sz w:val="24"/>
-          <w:szCs w:val="24"/>
-        </w:rPr>
-        <w:t>3%NgungChoi</w:t>
-      </w:r>
-    </w:p>
-    <w:p>
-      <w:pPr>
-        <w:pStyle w:val="ListParagraph"/>
-        <w:numPr>
-          <w:ilvl w:val="0"/>
-          <w:numId w:val="2"/>
-        </w:numPr>
-        <w:spacing w:after="100" w:line="240" w:lineRule="auto"/>
-        <w:rPr>
-          <w:sz w:val="24"/>
-          <w:szCs w:val="24"/>
-        </w:rPr>
-      </w:pPr>
-      <w:r>
-        <w:rPr>
-          <w:sz w:val="24"/>
-          <w:szCs w:val="24"/>
-        </w:rPr>
         <w:t>Gửi 3 lá bài dùng để trao đổi với các Client khác:</w:t>
       </w:r>
-    </w:p>
-    <w:p>
-      <w:pPr>
-        <w:spacing w:after="100" w:line="240" w:lineRule="auto"/>
-        <w:rPr>
-          <w:sz w:val="24"/>
-          <w:szCs w:val="24"/>
-        </w:rPr>
-      </w:pPr>
-      <w:r>
-        <w:rPr>
+      <w:r>
+        <w:rPr>
+          <w:sz w:val="24"/>
+          <w:szCs w:val="24"/>
+        </w:rPr>
+        <w:t xml:space="preserve"> </w:t>
+      </w:r>
+      <w:r>
+        <w:rPr>
+          <w:color w:val="4F6228" w:themeColor="accent3" w:themeShade="80"/>
           <w:sz w:val="24"/>
           <w:szCs w:val="24"/>
         </w:rPr>
@@ -188,6 +148,7 @@
       </w:r>
       <w:r>
         <w:rPr>
+          <w:color w:val="4F6228" w:themeColor="accent3" w:themeShade="80"/>
           <w:sz w:val="24"/>
           <w:szCs w:val="24"/>
         </w:rPr>
@@ -196,23 +157,25 @@
     </w:p>
     <w:p>
       <w:pPr>
-        <w:rPr>
-          <w:sz w:val="24"/>
-          <w:szCs w:val="24"/>
-        </w:rPr>
-      </w:pPr>
-    </w:p>
-    <w:p/>
-    <w:p>
-      <w:pPr>
-        <w:spacing w:after="100" w:line="240" w:lineRule="auto"/>
-        <w:rPr>
-          <w:sz w:val="24"/>
-          <w:szCs w:val="24"/>
-        </w:rPr>
-      </w:pPr>
-      <w:r>
-        <w:rPr>
+        <w:spacing w:after="100" w:line="240" w:lineRule="auto"/>
+        <w:rPr>
+          <w:sz w:val="24"/>
+          <w:szCs w:val="24"/>
+        </w:rPr>
+      </w:pPr>
+    </w:p>
+    <w:p>
+      <w:pPr>
+        <w:spacing w:after="100" w:line="240" w:lineRule="auto"/>
+        <w:rPr>
+          <w:color w:val="C00000"/>
+          <w:sz w:val="24"/>
+          <w:szCs w:val="24"/>
+        </w:rPr>
+      </w:pPr>
+      <w:r>
+        <w:rPr>
+          <w:color w:val="C00000"/>
           <w:sz w:val="24"/>
           <w:szCs w:val="24"/>
         </w:rPr>
@@ -242,14 +205,18 @@
     </w:p>
     <w:p>
       <w:pPr>
-        <w:spacing w:after="100" w:line="240" w:lineRule="auto"/>
-        <w:rPr>
-          <w:sz w:val="24"/>
-          <w:szCs w:val="24"/>
-        </w:rPr>
-      </w:pPr>
-      <w:r>
-        <w:rPr>
+        <w:pStyle w:val="ListParagraph"/>
+        <w:spacing w:after="100" w:line="240" w:lineRule="auto"/>
+        <w:ind w:left="993"/>
+        <w:rPr>
+          <w:color w:val="4F6228" w:themeColor="accent3" w:themeShade="80"/>
+          <w:sz w:val="24"/>
+          <w:szCs w:val="24"/>
+        </w:rPr>
+      </w:pPr>
+      <w:r>
+        <w:rPr>
+          <w:color w:val="4F6228" w:themeColor="accent3" w:themeShade="80"/>
           <w:sz w:val="24"/>
           <w:szCs w:val="24"/>
         </w:rPr>
@@ -258,14 +225,18 @@
     </w:p>
     <w:p>
       <w:pPr>
-        <w:spacing w:after="100" w:line="240" w:lineRule="auto"/>
-        <w:rPr>
-          <w:sz w:val="24"/>
-          <w:szCs w:val="24"/>
-        </w:rPr>
-      </w:pPr>
-      <w:r>
-        <w:rPr>
+        <w:pStyle w:val="ListParagraph"/>
+        <w:spacing w:after="100" w:line="240" w:lineRule="auto"/>
+        <w:ind w:left="993"/>
+        <w:rPr>
+          <w:color w:val="4F6228" w:themeColor="accent3" w:themeShade="80"/>
+          <w:sz w:val="24"/>
+          <w:szCs w:val="24"/>
+        </w:rPr>
+      </w:pPr>
+      <w:r>
+        <w:rPr>
+          <w:color w:val="4F6228" w:themeColor="accent3" w:themeShade="80"/>
           <w:sz w:val="24"/>
           <w:szCs w:val="24"/>
         </w:rPr>
@@ -274,14 +245,18 @@
     </w:p>
     <w:p>
       <w:pPr>
-        <w:spacing w:after="100" w:line="240" w:lineRule="auto"/>
-        <w:rPr>
-          <w:sz w:val="24"/>
-          <w:szCs w:val="24"/>
-        </w:rPr>
-      </w:pPr>
-      <w:r>
-        <w:rPr>
+        <w:pStyle w:val="ListParagraph"/>
+        <w:spacing w:after="100" w:line="240" w:lineRule="auto"/>
+        <w:ind w:left="993"/>
+        <w:rPr>
+          <w:color w:val="4F6228" w:themeColor="accent3" w:themeShade="80"/>
+          <w:sz w:val="24"/>
+          <w:szCs w:val="24"/>
+        </w:rPr>
+      </w:pPr>
+      <w:r>
+        <w:rPr>
+          <w:color w:val="4F6228" w:themeColor="accent3" w:themeShade="80"/>
           <w:sz w:val="24"/>
           <w:szCs w:val="24"/>
         </w:rPr>
@@ -289,6 +264,7 @@
       </w:r>
       <w:r>
         <w:rPr>
+          <w:color w:val="4F6228" w:themeColor="accent3" w:themeShade="80"/>
           <w:sz w:val="24"/>
           <w:szCs w:val="24"/>
         </w:rPr>
@@ -296,22 +272,91 @@
       </w:r>
       <w:r>
         <w:rPr>
-          <w:sz w:val="24"/>
-          <w:szCs w:val="24"/>
-        </w:rPr>
-        <w:t>%Client1%Client2%Client3%Client4</w:t>
-      </w:r>
-    </w:p>
-    <w:p>
-      <w:pPr>
-        <w:spacing w:after="100" w:line="240" w:lineRule="auto"/>
-        <w:rPr>
-          <w:sz w:val="24"/>
-          <w:szCs w:val="24"/>
-        </w:rPr>
-      </w:pPr>
-      <w:r>
-        <w:rPr>
+          <w:color w:val="4F6228" w:themeColor="accent3" w:themeShade="80"/>
+          <w:sz w:val="24"/>
+          <w:szCs w:val="24"/>
+        </w:rPr>
+        <w:t>%</w:t>
+      </w:r>
+      <w:r>
+        <w:rPr>
+          <w:color w:val="4F6228" w:themeColor="accent3" w:themeShade="80"/>
+          <w:sz w:val="24"/>
+          <w:szCs w:val="24"/>
+        </w:rPr>
+        <w:t>Ten</w:t>
+      </w:r>
+      <w:r>
+        <w:rPr>
+          <w:color w:val="4F6228" w:themeColor="accent3" w:themeShade="80"/>
+          <w:sz w:val="24"/>
+          <w:szCs w:val="24"/>
+        </w:rPr>
+        <w:t>Client1%</w:t>
+      </w:r>
+      <w:r>
+        <w:rPr>
+          <w:color w:val="4F6228" w:themeColor="accent3" w:themeShade="80"/>
+          <w:sz w:val="24"/>
+          <w:szCs w:val="24"/>
+        </w:rPr>
+        <w:t>Ten</w:t>
+      </w:r>
+      <w:r>
+        <w:rPr>
+          <w:color w:val="4F6228" w:themeColor="accent3" w:themeShade="80"/>
+          <w:sz w:val="24"/>
+          <w:szCs w:val="24"/>
+        </w:rPr>
+        <w:t>Client2%</w:t>
+      </w:r>
+      <w:r>
+        <w:rPr>
+          <w:color w:val="4F6228" w:themeColor="accent3" w:themeShade="80"/>
+          <w:sz w:val="24"/>
+          <w:szCs w:val="24"/>
+        </w:rPr>
+        <w:t>Ten</w:t>
+      </w:r>
+      <w:r>
+        <w:rPr>
+          <w:color w:val="4F6228" w:themeColor="accent3" w:themeShade="80"/>
+          <w:sz w:val="24"/>
+          <w:szCs w:val="24"/>
+        </w:rPr>
+        <w:t>Client3%</w:t>
+      </w:r>
+      <w:r>
+        <w:rPr>
+          <w:color w:val="4F6228" w:themeColor="accent3" w:themeShade="80"/>
+          <w:sz w:val="24"/>
+          <w:szCs w:val="24"/>
+        </w:rPr>
+        <w:t>Ten</w:t>
+      </w:r>
+      <w:r>
+        <w:rPr>
+          <w:color w:val="4F6228" w:themeColor="accent3" w:themeShade="80"/>
+          <w:sz w:val="24"/>
+          <w:szCs w:val="24"/>
+        </w:rPr>
+        <w:t>Client4</w:t>
+      </w:r>
+    </w:p>
+    <w:p>
+      <w:pPr>
+        <w:pStyle w:val="ListParagraph"/>
+        <w:spacing w:after="100" w:line="240" w:lineRule="auto"/>
+        <w:ind w:left="993"/>
+        <w:rPr>
+          <w:color w:val="4F6228" w:themeColor="accent3" w:themeShade="80"/>
+          <w:sz w:val="24"/>
+          <w:szCs w:val="24"/>
+        </w:rPr>
+      </w:pPr>
+      <w:r>
+        <w:rPr>
+          <w:color w:val="4F6228" w:themeColor="accent3" w:themeShade="80"/>
           <w:sz w:val="24"/>
           <w:szCs w:val="24"/>
         </w:rPr>
@@ -320,28 +365,23 @@
     </w:p>
     <w:p>
       <w:pPr>
-        <w:spacing w:after="100" w:line="240" w:lineRule="auto"/>
-        <w:rPr>
-          <w:sz w:val="24"/>
-          <w:szCs w:val="24"/>
-        </w:rPr>
-      </w:pPr>
-      <w:r>
-        <w:rPr>
+        <w:pStyle w:val="ListParagraph"/>
+        <w:spacing w:after="100" w:line="240" w:lineRule="auto"/>
+        <w:ind w:left="993"/>
+        <w:rPr>
+          <w:color w:val="4F6228" w:themeColor="accent3" w:themeShade="80"/>
+          <w:sz w:val="24"/>
+          <w:szCs w:val="24"/>
+        </w:rPr>
+      </w:pPr>
+      <w:r>
+        <w:rPr>
+          <w:color w:val="4F6228" w:themeColor="accent3" w:themeShade="80"/>
           <w:sz w:val="24"/>
           <w:szCs w:val="24"/>
         </w:rPr>
         <w:t>1%YeuCauUserName</w:t>
       </w:r>
-    </w:p>
-    <w:p>
-      <w:pPr>
-        <w:spacing w:after="100" w:line="240" w:lineRule="auto"/>
-        <w:rPr>
-          <w:sz w:val="24"/>
-          <w:szCs w:val="24"/>
-        </w:rPr>
-      </w:pPr>
     </w:p>
     <w:p>
       <w:pPr>
@@ -352,6 +392,7 @@
         </w:numPr>
         <w:spacing w:after="100" w:line="240" w:lineRule="auto"/>
         <w:rPr>
+          <w:color w:val="4F6228" w:themeColor="accent3" w:themeShade="80"/>
           <w:sz w:val="24"/>
           <w:szCs w:val="24"/>
         </w:rPr>
@@ -363,17 +404,16 @@
         </w:rPr>
         <w:t>Gửi kết quả 1 lượt chơi cho 4 Client:</w:t>
       </w:r>
-    </w:p>
-    <w:p>
-      <w:pPr>
-        <w:spacing w:after="100" w:line="240" w:lineRule="auto"/>
-        <w:rPr>
-          <w:sz w:val="24"/>
-          <w:szCs w:val="24"/>
-        </w:rPr>
-      </w:pPr>
-      <w:r>
-        <w:rPr>
+      <w:r>
+        <w:rPr>
+          <w:sz w:val="24"/>
+          <w:szCs w:val="24"/>
+        </w:rPr>
+        <w:t xml:space="preserve"> </w:t>
+      </w:r>
+      <w:r>
+        <w:rPr>
+          <w:color w:val="4F6228" w:themeColor="accent3" w:themeShade="80"/>
           <w:sz w:val="24"/>
           <w:szCs w:val="24"/>
         </w:rPr>
@@ -381,20 +421,28 @@
       </w:r>
       <w:r>
         <w:rPr>
-          <w:sz w:val="24"/>
-          <w:szCs w:val="24"/>
-        </w:rPr>
-        <w:t>ClientThua%TongDiemThua</w:t>
-      </w:r>
-    </w:p>
-    <w:p>
-      <w:pPr>
-        <w:spacing w:after="100" w:line="240" w:lineRule="auto"/>
-        <w:rPr>
-          <w:sz w:val="24"/>
-          <w:szCs w:val="24"/>
-        </w:rPr>
-      </w:pPr>
+          <w:color w:val="4F6228" w:themeColor="accent3" w:themeShade="80"/>
+          <w:sz w:val="24"/>
+          <w:szCs w:val="24"/>
+        </w:rPr>
+        <w:t>TenClientThua%So</w:t>
+      </w:r>
+      <w:r>
+        <w:rPr>
+          <w:color w:val="4F6228" w:themeColor="accent3" w:themeShade="80"/>
+          <w:sz w:val="24"/>
+          <w:szCs w:val="24"/>
+        </w:rPr>
+        <w:t>DiemThua</w:t>
+      </w:r>
+      <w:r>
+        <w:rPr>
+          <w:color w:val="4F6228" w:themeColor="accent3" w:themeShade="80"/>
+          <w:sz w:val="24"/>
+          <w:szCs w:val="24"/>
+        </w:rPr>
+        <w:t>TrongLuotChoiRoi</w:t>
+      </w:r>
     </w:p>
     <w:p>
       <w:pPr>
@@ -405,42 +453,34 @@
         </w:numPr>
         <w:spacing w:after="100" w:line="240" w:lineRule="auto"/>
         <w:rPr>
-          <w:sz w:val="24"/>
-          <w:szCs w:val="24"/>
-        </w:rPr>
-      </w:pPr>
-      <w:r>
-        <w:rPr>
-          <w:sz w:val="24"/>
-          <w:szCs w:val="24"/>
-        </w:rPr>
-        <w:t>Server phát bài cho 4 Client;</w:t>
-      </w:r>
-    </w:p>
-    <w:p>
-      <w:pPr>
-        <w:spacing w:after="100" w:line="240" w:lineRule="auto"/>
-        <w:rPr>
-          <w:sz w:val="24"/>
-          <w:szCs w:val="24"/>
-        </w:rPr>
-      </w:pPr>
-      <w:r>
-        <w:rPr>
+          <w:color w:val="4F6228" w:themeColor="accent3" w:themeShade="80"/>
+          <w:sz w:val="24"/>
+          <w:szCs w:val="24"/>
+        </w:rPr>
+      </w:pPr>
+      <w:r>
+        <w:rPr>
+          <w:sz w:val="24"/>
+          <w:szCs w:val="24"/>
+        </w:rPr>
+        <w:t>Server phát bài cho 4 Client</w:t>
+      </w:r>
+      <w:r>
+        <w:rPr>
+          <w:color w:val="4F6228" w:themeColor="accent3" w:themeShade="80"/>
+          <w:sz w:val="24"/>
+          <w:szCs w:val="24"/>
+        </w:rPr>
+        <w:t xml:space="preserve">:  </w:t>
+      </w:r>
+      <w:r>
+        <w:rPr>
+          <w:color w:val="4F6228" w:themeColor="accent3" w:themeShade="80"/>
           <w:sz w:val="24"/>
           <w:szCs w:val="24"/>
         </w:rPr>
         <w:t>3%La1%La2%....%La13</w:t>
       </w:r>
-    </w:p>
-    <w:p>
-      <w:pPr>
-        <w:spacing w:after="100" w:line="240" w:lineRule="auto"/>
-        <w:rPr>
-          <w:sz w:val="24"/>
-          <w:szCs w:val="24"/>
-        </w:rPr>
-      </w:pPr>
     </w:p>
     <w:p>
       <w:pPr>
@@ -451,42 +491,33 @@
         </w:numPr>
         <w:spacing w:after="100" w:line="240" w:lineRule="auto"/>
         <w:rPr>
-          <w:sz w:val="24"/>
-          <w:szCs w:val="24"/>
-        </w:rPr>
-      </w:pPr>
-      <w:r>
-        <w:rPr>
-          <w:sz w:val="24"/>
-          <w:szCs w:val="24"/>
-        </w:rPr>
-        <w:t>Server thông báo cho 4 Client có trao đổi bài trước khi chơi không?</w:t>
-      </w:r>
-    </w:p>
-    <w:p>
-      <w:pPr>
-        <w:spacing w:after="100" w:line="240" w:lineRule="auto"/>
-        <w:rPr>
-          <w:sz w:val="24"/>
-          <w:szCs w:val="24"/>
-        </w:rPr>
-      </w:pPr>
-      <w:r>
-        <w:rPr>
+          <w:color w:val="4F6228" w:themeColor="accent3" w:themeShade="80"/>
+          <w:sz w:val="24"/>
+          <w:szCs w:val="24"/>
+        </w:rPr>
+      </w:pPr>
+      <w:r>
+        <w:rPr>
+          <w:sz w:val="24"/>
+          <w:szCs w:val="24"/>
+        </w:rPr>
+        <w:t>Server thông báo cho 4 Client có trao đổi bài trướ</w:t>
+      </w:r>
+      <w:r>
+        <w:rPr>
+          <w:sz w:val="24"/>
+          <w:szCs w:val="24"/>
+        </w:rPr>
+        <w:t xml:space="preserve">c khi chơi: </w:t>
+      </w:r>
+      <w:r>
+        <w:rPr>
+          <w:color w:val="4F6228" w:themeColor="accent3" w:themeShade="80"/>
           <w:sz w:val="24"/>
           <w:szCs w:val="24"/>
         </w:rPr>
         <w:t>4%CoTraoDoiBai</w:t>
       </w:r>
-    </w:p>
-    <w:p>
-      <w:pPr>
-        <w:spacing w:after="100" w:line="240" w:lineRule="auto"/>
-        <w:rPr>
-          <w:sz w:val="24"/>
-          <w:szCs w:val="24"/>
-        </w:rPr>
-      </w:pPr>
     </w:p>
     <w:p>
       <w:pPr>
@@ -497,42 +528,33 @@
         </w:numPr>
         <w:spacing w:after="100" w:line="240" w:lineRule="auto"/>
         <w:rPr>
-          <w:sz w:val="24"/>
-          <w:szCs w:val="24"/>
-        </w:rPr>
-      </w:pPr>
-      <w:r>
-        <w:rPr>
-          <w:sz w:val="24"/>
-          <w:szCs w:val="24"/>
-        </w:rPr>
-        <w:t>Server thông báo lượt chơi tới Client nào.</w:t>
-      </w:r>
-    </w:p>
-    <w:p>
-      <w:pPr>
-        <w:spacing w:after="100" w:line="240" w:lineRule="auto"/>
-        <w:rPr>
-          <w:sz w:val="24"/>
-          <w:szCs w:val="24"/>
-        </w:rPr>
-      </w:pPr>
-      <w:r>
-        <w:rPr>
-          <w:sz w:val="24"/>
-          <w:szCs w:val="24"/>
-        </w:rPr>
-        <w:t>5%ToiLuotChoi</w:t>
-      </w:r>
-    </w:p>
-    <w:p>
-      <w:pPr>
-        <w:spacing w:after="100" w:line="240" w:lineRule="auto"/>
-        <w:rPr>
-          <w:sz w:val="24"/>
-          <w:szCs w:val="24"/>
-        </w:rPr>
-      </w:pPr>
+          <w:color w:val="4F6228" w:themeColor="accent3" w:themeShade="80"/>
+          <w:sz w:val="24"/>
+          <w:szCs w:val="24"/>
+        </w:rPr>
+      </w:pPr>
+      <w:r>
+        <w:rPr>
+          <w:sz w:val="24"/>
+          <w:szCs w:val="24"/>
+        </w:rPr>
+        <w:t xml:space="preserve">Server thông báo </w:t>
+      </w:r>
+      <w:r>
+        <w:rPr>
+          <w:sz w:val="24"/>
+          <w:szCs w:val="24"/>
+        </w:rPr>
+        <w:t xml:space="preserve">cho Client này đến lượt chơi: </w:t>
+      </w:r>
+      <w:r>
+        <w:rPr>
+          <w:color w:val="4F6228" w:themeColor="accent3" w:themeShade="80"/>
+          <w:sz w:val="24"/>
+          <w:szCs w:val="24"/>
+        </w:rPr>
+        <w:t>5%DenLuotDi</w:t>
+      </w:r>
     </w:p>
     <w:p>
       <w:pPr>
@@ -552,33 +574,39 @@
           <w:sz w:val="24"/>
           <w:szCs w:val="24"/>
         </w:rPr>
-        <w:t>Server gửi cho các client còn lại, Client N đi lá bài nào?</w:t>
-      </w:r>
-    </w:p>
-    <w:p>
-      <w:pPr>
-        <w:spacing w:after="100" w:line="240" w:lineRule="auto"/>
-        <w:rPr>
-          <w:sz w:val="24"/>
-          <w:szCs w:val="24"/>
-        </w:rPr>
-      </w:pPr>
-      <w:r>
-        <w:rPr>
-          <w:sz w:val="24"/>
-          <w:szCs w:val="24"/>
-        </w:rPr>
-        <w:t>6%ClientN%LaBaiDi</w:t>
-      </w:r>
-    </w:p>
-    <w:p>
-      <w:pPr>
-        <w:spacing w:after="100" w:line="240" w:lineRule="auto"/>
-        <w:rPr>
-          <w:sz w:val="24"/>
-          <w:szCs w:val="24"/>
-        </w:rPr>
-      </w:pPr>
+        <w:t>Server gửi cho các client còn lạ</w:t>
+      </w:r>
+      <w:r>
+        <w:rPr>
+          <w:sz w:val="24"/>
+          <w:szCs w:val="24"/>
+        </w:rPr>
+        <w:t xml:space="preserve">i, Client N đi lá bài: </w:t>
+      </w:r>
+      <w:r>
+        <w:rPr>
+          <w:color w:val="4F6228" w:themeColor="accent3" w:themeShade="80"/>
+          <w:sz w:val="24"/>
+          <w:szCs w:val="24"/>
+        </w:rPr>
+        <w:t>6%</w:t>
+      </w:r>
+      <w:r>
+        <w:rPr>
+          <w:color w:val="4F6228" w:themeColor="accent3" w:themeShade="80"/>
+          <w:sz w:val="24"/>
+          <w:szCs w:val="24"/>
+        </w:rPr>
+        <w:t>Ten</w:t>
+      </w:r>
+      <w:r>
+        <w:rPr>
+          <w:color w:val="4F6228" w:themeColor="accent3" w:themeShade="80"/>
+          <w:sz w:val="24"/>
+          <w:szCs w:val="24"/>
+        </w:rPr>
+        <w:t>ClientN%LaBaiDi</w:t>
+      </w:r>
     </w:p>
     <w:p>
       <w:pPr>
@@ -598,33 +626,23 @@
           <w:sz w:val="24"/>
           <w:szCs w:val="24"/>
         </w:rPr>
-        <w:t>Server thông báo có quyền đi cơ chưa?</w:t>
-      </w:r>
-    </w:p>
-    <w:p>
-      <w:pPr>
-        <w:spacing w:after="100" w:line="240" w:lineRule="auto"/>
-        <w:rPr>
-          <w:sz w:val="24"/>
-          <w:szCs w:val="24"/>
-        </w:rPr>
-      </w:pPr>
-      <w:r>
-        <w:rPr>
+        <w:t>Server thông báo có quyề</w:t>
+      </w:r>
+      <w:r>
+        <w:rPr>
+          <w:sz w:val="24"/>
+          <w:szCs w:val="24"/>
+        </w:rPr>
+        <w:t xml:space="preserve">n đi cơ: </w:t>
+      </w:r>
+      <w:r>
+        <w:rPr>
+          <w:color w:val="4F6228" w:themeColor="accent3" w:themeShade="80"/>
           <w:sz w:val="24"/>
           <w:szCs w:val="24"/>
         </w:rPr>
         <w:t>7%CoQuyenDiCo</w:t>
       </w:r>
-    </w:p>
-    <w:p>
-      <w:pPr>
-        <w:spacing w:after="100" w:line="240" w:lineRule="auto"/>
-        <w:rPr>
-          <w:sz w:val="24"/>
-          <w:szCs w:val="24"/>
-        </w:rPr>
-      </w:pPr>
     </w:p>
     <w:p>
       <w:pPr>
@@ -644,34 +662,27 @@
           <w:sz w:val="24"/>
           <w:szCs w:val="24"/>
         </w:rPr>
-        <w:lastRenderedPageBreak/>
         <w:t>Server thông báo ván chơi kết thúc:</w:t>
       </w:r>
     </w:p>
     <w:p>
       <w:pPr>
-        <w:spacing w:after="100" w:line="240" w:lineRule="auto"/>
-        <w:rPr>
-          <w:sz w:val="24"/>
-          <w:szCs w:val="24"/>
-        </w:rPr>
-      </w:pPr>
-      <w:r>
-        <w:rPr>
+        <w:pStyle w:val="ListParagraph"/>
+        <w:spacing w:after="100" w:line="240" w:lineRule="auto"/>
+        <w:rPr>
+          <w:color w:val="4F6228" w:themeColor="accent3" w:themeShade="80"/>
+          <w:sz w:val="24"/>
+          <w:szCs w:val="24"/>
+        </w:rPr>
+      </w:pPr>
+      <w:r>
+        <w:rPr>
+          <w:color w:val="4F6228" w:themeColor="accent3" w:themeShade="80"/>
           <w:sz w:val="24"/>
           <w:szCs w:val="24"/>
         </w:rPr>
         <w:t>8% Client1$TongDiem%Client2$TongDiem%Client3$TongDiem%Client3$TongDiem</w:t>
       </w:r>
-    </w:p>
-    <w:p>
-      <w:pPr>
-        <w:spacing w:after="100" w:line="240" w:lineRule="auto"/>
-        <w:rPr>
-          <w:sz w:val="24"/>
-          <w:szCs w:val="24"/>
-        </w:rPr>
-      </w:pPr>
     </w:p>
     <w:p>
       <w:pPr>
@@ -682,35 +693,52 @@
         </w:numPr>
         <w:spacing w:after="100" w:line="240" w:lineRule="auto"/>
         <w:rPr>
-          <w:sz w:val="24"/>
-          <w:szCs w:val="24"/>
-        </w:rPr>
-      </w:pPr>
-      <w:r>
-        <w:rPr>
-          <w:sz w:val="24"/>
-          <w:szCs w:val="24"/>
-        </w:rPr>
-        <w:t>Thông báo Client N ngừng chơi.</w:t>
-      </w:r>
-    </w:p>
-    <w:p>
-      <w:pPr>
-        <w:spacing w:after="100" w:line="240" w:lineRule="auto"/>
-        <w:rPr>
-          <w:sz w:val="24"/>
-          <w:szCs w:val="24"/>
-        </w:rPr>
-      </w:pPr>
-      <w:r>
-        <w:rPr>
-          <w:sz w:val="24"/>
-          <w:szCs w:val="24"/>
-        </w:rPr>
-        <w:t>9%Clien</w:t>
-      </w:r>
-      <w:r>
-        <w:rPr>
+          <w:color w:val="4F6228" w:themeColor="accent3" w:themeShade="80"/>
+          <w:sz w:val="24"/>
+          <w:szCs w:val="24"/>
+        </w:rPr>
+      </w:pPr>
+      <w:r>
+        <w:rPr>
+          <w:sz w:val="24"/>
+          <w:szCs w:val="24"/>
+        </w:rPr>
+        <w:t>Thông báo Client N ngừng chơi</w:t>
+      </w:r>
+      <w:r>
+        <w:rPr>
+          <w:sz w:val="24"/>
+          <w:szCs w:val="24"/>
+        </w:rPr>
+        <w:t xml:space="preserve">:  </w:t>
+      </w:r>
+      <w:r>
+        <w:rPr>
+          <w:color w:val="4F6228" w:themeColor="accent3" w:themeShade="80"/>
+          <w:sz w:val="24"/>
+          <w:szCs w:val="24"/>
+        </w:rPr>
+        <w:t>9%</w:t>
+      </w:r>
+      <w:r>
+        <w:rPr>
+          <w:color w:val="4F6228" w:themeColor="accent3" w:themeShade="80"/>
+          <w:sz w:val="24"/>
+          <w:szCs w:val="24"/>
+        </w:rPr>
+        <w:t>Ten</w:t>
+      </w:r>
+      <w:r>
+        <w:rPr>
+          <w:color w:val="4F6228" w:themeColor="accent3" w:themeShade="80"/>
+          <w:sz w:val="24"/>
+          <w:szCs w:val="24"/>
+        </w:rPr>
+        <w:t>Clien</w:t>
+      </w:r>
+      <w:r>
+        <w:rPr>
+          <w:color w:val="4F6228" w:themeColor="accent3" w:themeShade="80"/>
           <w:sz w:val="24"/>
           <w:szCs w:val="24"/>
         </w:rPr>
@@ -718,20 +746,12 @@
       </w:r>
       <w:r>
         <w:rPr>
+          <w:color w:val="4F6228" w:themeColor="accent3" w:themeShade="80"/>
           <w:sz w:val="24"/>
           <w:szCs w:val="24"/>
         </w:rPr>
         <w:t>N</w:t>
       </w:r>
-    </w:p>
-    <w:p>
-      <w:pPr>
-        <w:spacing w:after="100" w:line="240" w:lineRule="auto"/>
-        <w:rPr>
-          <w:sz w:val="24"/>
-          <w:szCs w:val="24"/>
-        </w:rPr>
-      </w:pPr>
     </w:p>
     <w:p>
       <w:pPr>
@@ -742,6 +762,7 @@
         </w:numPr>
         <w:spacing w:after="100" w:line="240" w:lineRule="auto"/>
         <w:rPr>
+          <w:color w:val="4F6228" w:themeColor="accent3" w:themeShade="80"/>
           <w:sz w:val="24"/>
           <w:szCs w:val="24"/>
         </w:rPr>
@@ -767,22 +788,6 @@
         </w:rPr>
         <w:t xml:space="preserve"> chơi:</w:t>
       </w:r>
-    </w:p>
-    <w:p>
-      <w:pPr>
-        <w:spacing w:after="100" w:line="240" w:lineRule="auto"/>
-        <w:rPr>
-          <w:sz w:val="24"/>
-          <w:szCs w:val="24"/>
-        </w:rPr>
-      </w:pPr>
-      <w:r>
-        <w:rPr>
-          <w:sz w:val="24"/>
-          <w:szCs w:val="24"/>
-        </w:rPr>
-        <w:t>10%</w:t>
-      </w:r>
       <w:r>
         <w:rPr>
           <w:sz w:val="24"/>
@@ -792,27 +797,12 @@
       </w:r>
       <w:r>
         <w:rPr>
-          <w:sz w:val="24"/>
-          <w:szCs w:val="24"/>
-        </w:rPr>
-        <w:t>Client1$Diem%Client2$Diem%Client3$Diem%Client3</w:t>
-      </w:r>
-      <w:r>
-        <w:rPr>
-          <w:sz w:val="24"/>
-          <w:szCs w:val="24"/>
-        </w:rPr>
-        <w:t>$Diem</w:t>
-      </w:r>
-    </w:p>
-    <w:p>
-      <w:pPr>
-        <w:spacing w:after="100" w:line="240" w:lineRule="auto"/>
-        <w:rPr>
-          <w:sz w:val="24"/>
-          <w:szCs w:val="24"/>
-        </w:rPr>
-      </w:pPr>
+          <w:color w:val="4F6228" w:themeColor="accent3" w:themeShade="80"/>
+          <w:sz w:val="24"/>
+          <w:szCs w:val="24"/>
+        </w:rPr>
+        <w:t>10%Client1$Diem%Client2$Diem%Client3$Diem%Client3$Diem</w:t>
+      </w:r>
     </w:p>
     <w:p>
       <w:pPr>
@@ -823,35 +813,43 @@
         </w:numPr>
         <w:spacing w:after="100" w:line="240" w:lineRule="auto"/>
         <w:rPr>
-          <w:sz w:val="24"/>
-          <w:szCs w:val="24"/>
-        </w:rPr>
-      </w:pPr>
-      <w:r>
-        <w:rPr>
-          <w:sz w:val="24"/>
-          <w:szCs w:val="24"/>
-        </w:rPr>
-        <w:t>Gửi 3 lá bài sau khi các client trao đổi:</w:t>
-      </w:r>
-    </w:p>
-    <w:p>
-      <w:pPr>
-        <w:spacing w:after="100" w:line="240" w:lineRule="auto"/>
-        <w:rPr>
-          <w:sz w:val="24"/>
-          <w:szCs w:val="24"/>
-        </w:rPr>
-      </w:pPr>
-      <w:r>
-        <w:rPr>
-          <w:sz w:val="24"/>
-          <w:szCs w:val="24"/>
-        </w:rPr>
-        <w:t>11%</w:t>
-      </w:r>
-      <w:r>
-        <w:rPr>
+          <w:color w:val="4F6228" w:themeColor="accent3" w:themeShade="80"/>
+          <w:sz w:val="24"/>
+          <w:szCs w:val="24"/>
+        </w:rPr>
+      </w:pPr>
+      <w:r>
+        <w:rPr>
+          <w:sz w:val="24"/>
+          <w:szCs w:val="24"/>
+        </w:rPr>
+        <w:t xml:space="preserve">Gửi 3 lá bài </w:t>
+      </w:r>
+      <w:r>
+        <w:rPr>
+          <w:sz w:val="24"/>
+          <w:szCs w:val="24"/>
+        </w:rPr>
+        <w:t xml:space="preserve">Client này có </w:t>
+      </w:r>
+      <w:r>
+        <w:rPr>
+          <w:sz w:val="24"/>
+          <w:szCs w:val="24"/>
+        </w:rPr>
+        <w:t>sau khi các client trao đổi</w:t>
+      </w:r>
+      <w:r>
+        <w:rPr>
+          <w:color w:val="4F6228" w:themeColor="accent3" w:themeShade="80"/>
+          <w:sz w:val="24"/>
+          <w:szCs w:val="24"/>
+        </w:rPr>
+        <w:t>:</w:t>
+      </w:r>
+      <w:r>
+        <w:rPr>
+          <w:color w:val="4F6228" w:themeColor="accent3" w:themeShade="80"/>
           <w:sz w:val="24"/>
           <w:szCs w:val="24"/>
         </w:rPr>
@@ -859,15 +857,70 @@
       </w:r>
       <w:r>
         <w:rPr>
-          <w:sz w:val="24"/>
-          <w:szCs w:val="24"/>
-        </w:rPr>
-        <w:t>La1%La2%La3</w:t>
+          <w:color w:val="4F6228" w:themeColor="accent3" w:themeShade="80"/>
+          <w:sz w:val="24"/>
+          <w:szCs w:val="24"/>
+        </w:rPr>
+        <w:t>11%La1%La2%La3</w:t>
+      </w:r>
+    </w:p>
+    <w:p>
+      <w:pPr>
+        <w:pStyle w:val="ListParagraph"/>
+        <w:numPr>
+          <w:ilvl w:val="0"/>
+          <w:numId w:val="1"/>
+        </w:numPr>
+        <w:spacing w:after="100" w:line="240" w:lineRule="auto"/>
+        <w:rPr>
+          <w:sz w:val="24"/>
+          <w:szCs w:val="24"/>
+        </w:rPr>
+      </w:pPr>
+      <w:r>
+        <w:rPr>
+          <w:sz w:val="24"/>
+          <w:szCs w:val="24"/>
+        </w:rPr>
+        <w:t>Gửi Loại Bài của lượt chơi cho 3 Client còn lại sau khi Client đầu tiên của lượt chơi đi</w:t>
+      </w:r>
+      <w:r>
+        <w:rPr>
+          <w:sz w:val="24"/>
+          <w:szCs w:val="24"/>
+        </w:rPr>
+        <w:t xml:space="preserve"> </w:t>
+      </w:r>
+      <w:r>
+        <w:rPr>
+          <w:sz w:val="24"/>
+          <w:szCs w:val="24"/>
+        </w:rPr>
+        <w:t>:</w:t>
+      </w:r>
+    </w:p>
+    <w:p>
+      <w:pPr>
+        <w:pStyle w:val="ListParagraph"/>
+        <w:spacing w:after="100" w:line="240" w:lineRule="auto"/>
+        <w:rPr>
+          <w:color w:val="4F6228" w:themeColor="accent3" w:themeShade="80"/>
+          <w:sz w:val="24"/>
+          <w:szCs w:val="24"/>
+        </w:rPr>
+      </w:pPr>
+      <w:r>
+        <w:rPr>
+          <w:color w:val="4F6228" w:themeColor="accent3" w:themeShade="80"/>
+          <w:sz w:val="24"/>
+          <w:szCs w:val="24"/>
+        </w:rPr>
+        <w:t>12%LoaiBai</w:t>
       </w:r>
     </w:p>
     <w:sectPr>
       <w:pgSz w:w="12240" w:h="15840"/>
-      <w:pgMar w:top="567" w:right="1440" w:bottom="567" w:left="1440" w:header="720" w:footer="720" w:gutter="0"/>
+      <w:pgMar w:top="567" w:right="900" w:bottom="567" w:left="1440" w:header="720" w:footer="720" w:gutter="0"/>
       <w:cols w:space="720"/>
       <w:docGrid w:linePitch="360"/>
     </w:sectPr>
@@ -990,6 +1043,118 @@
     </w:lvl>
   </w:abstractNum>
   <w:abstractNum w:abstractNumId="1">
+    <w:nsid w:val="5BF33E07"/>
+    <w:multiLevelType w:val="hybridMultilevel"/>
+    <w:tmpl w:val="D714AD9C"/>
+    <w:lvl w:ilvl="0" w:tplc="F4EE09C2">
+      <w:numFmt w:val="bullet"/>
+      <w:lvlText w:val=""/>
+      <w:lvlJc w:val="left"/>
+      <w:pPr>
+        <w:ind w:left="720" w:hanging="360"/>
+      </w:pPr>
+      <w:rPr>
+        <w:rFonts w:ascii="Symbol" w:eastAsiaTheme="minorEastAsia" w:hAnsi="Symbol" w:cstheme="minorBidi" w:hint="default"/>
+      </w:rPr>
+    </w:lvl>
+    <w:lvl w:ilvl="1" w:tplc="04090003" w:tentative="1">
+      <w:start w:val="1"/>
+      <w:numFmt w:val="bullet"/>
+      <w:lvlText w:val="o"/>
+      <w:lvlJc w:val="left"/>
+      <w:pPr>
+        <w:ind w:left="1440" w:hanging="360"/>
+      </w:pPr>
+      <w:rPr>
+        <w:rFonts w:ascii="Courier New" w:hAnsi="Courier New" w:cs="Courier New" w:hint="default"/>
+      </w:rPr>
+    </w:lvl>
+    <w:lvl w:ilvl="2" w:tplc="04090005" w:tentative="1">
+      <w:start w:val="1"/>
+      <w:numFmt w:val="bullet"/>
+      <w:lvlText w:val=""/>
+      <w:lvlJc w:val="left"/>
+      <w:pPr>
+        <w:ind w:left="2160" w:hanging="360"/>
+      </w:pPr>
+      <w:rPr>
+        <w:rFonts w:ascii="Wingdings" w:hAnsi="Wingdings" w:hint="default"/>
+      </w:rPr>
+    </w:lvl>
+    <w:lvl w:ilvl="3" w:tplc="04090001" w:tentative="1">
+      <w:start w:val="1"/>
+      <w:numFmt w:val="bullet"/>
+      <w:lvlText w:val=""/>
+      <w:lvlJc w:val="left"/>
+      <w:pPr>
+        <w:ind w:left="2880" w:hanging="360"/>
+      </w:pPr>
+      <w:rPr>
+        <w:rFonts w:ascii="Symbol" w:hAnsi="Symbol" w:hint="default"/>
+      </w:rPr>
+    </w:lvl>
+    <w:lvl w:ilvl="4" w:tplc="04090003" w:tentative="1">
+      <w:start w:val="1"/>
+      <w:numFmt w:val="bullet"/>
+      <w:lvlText w:val="o"/>
+      <w:lvlJc w:val="left"/>
+      <w:pPr>
+        <w:ind w:left="3600" w:hanging="360"/>
+      </w:pPr>
+      <w:rPr>
+        <w:rFonts w:ascii="Courier New" w:hAnsi="Courier New" w:cs="Courier New" w:hint="default"/>
+      </w:rPr>
+    </w:lvl>
+    <w:lvl w:ilvl="5" w:tplc="04090005" w:tentative="1">
+      <w:start w:val="1"/>
+      <w:numFmt w:val="bullet"/>
+      <w:lvlText w:val=""/>
+      <w:lvlJc w:val="left"/>
+      <w:pPr>
+        <w:ind w:left="4320" w:hanging="360"/>
+      </w:pPr>
+      <w:rPr>
+        <w:rFonts w:ascii="Wingdings" w:hAnsi="Wingdings" w:hint="default"/>
+      </w:rPr>
+    </w:lvl>
+    <w:lvl w:ilvl="6" w:tplc="04090001" w:tentative="1">
+      <w:start w:val="1"/>
+      <w:numFmt w:val="bullet"/>
+      <w:lvlText w:val=""/>
+      <w:lvlJc w:val="left"/>
+      <w:pPr>
+        <w:ind w:left="5040" w:hanging="360"/>
+      </w:pPr>
+      <w:rPr>
+        <w:rFonts w:ascii="Symbol" w:hAnsi="Symbol" w:hint="default"/>
+      </w:rPr>
+    </w:lvl>
+    <w:lvl w:ilvl="7" w:tplc="04090003" w:tentative="1">
+      <w:start w:val="1"/>
+      <w:numFmt w:val="bullet"/>
+      <w:lvlText w:val="o"/>
+      <w:lvlJc w:val="left"/>
+      <w:pPr>
+        <w:ind w:left="5760" w:hanging="360"/>
+      </w:pPr>
+      <w:rPr>
+        <w:rFonts w:ascii="Courier New" w:hAnsi="Courier New" w:cs="Courier New" w:hint="default"/>
+      </w:rPr>
+    </w:lvl>
+    <w:lvl w:ilvl="8" w:tplc="04090005" w:tentative="1">
+      <w:start w:val="1"/>
+      <w:numFmt w:val="bullet"/>
+      <w:lvlText w:val=""/>
+      <w:lvlJc w:val="left"/>
+      <w:pPr>
+        <w:ind w:left="6480" w:hanging="360"/>
+      </w:pPr>
+      <w:rPr>
+        <w:rFonts w:ascii="Wingdings" w:hAnsi="Wingdings" w:hint="default"/>
+      </w:rPr>
+    </w:lvl>
+  </w:abstractNum>
+  <w:abstractNum w:abstractNumId="2">
     <w:nsid w:val="62052167"/>
     <w:multiLevelType w:val="hybridMultilevel"/>
     <w:tmpl w:val="C8783674"/>
@@ -1101,7 +1266,7 @@
       </w:rPr>
     </w:lvl>
   </w:abstractNum>
-  <w:abstractNum w:abstractNumId="2">
+  <w:abstractNum w:abstractNumId="3">
     <w:nsid w:val="72130D66"/>
     <w:multiLevelType w:val="hybridMultilevel"/>
     <w:tmpl w:val="F71C970A"/>
@@ -1214,12 +1379,15 @@
     </w:lvl>
   </w:abstractNum>
   <w:num w:numId="1">
-    <w:abstractNumId w:val="2"/>
+    <w:abstractNumId w:val="3"/>
   </w:num>
   <w:num w:numId="2">
     <w:abstractNumId w:val="0"/>
   </w:num>
   <w:num w:numId="3">
+    <w:abstractNumId w:val="2"/>
+  </w:num>
+  <w:num w:numId="4">
     <w:abstractNumId w:val="1"/>
   </w:num>
 </w:numbering>

</xml_diff>

<commit_message>
Hiển thị giao diện, đồng nhất lá bài, kiểm tra bằng cách show player card. Sửa lại dealCard trong Hearts.java. Chỉnh sửa thông điệp.
</commit_message>
<xml_diff>
--- a/Kich ban & Thong diep/Thong Diep Trao Doi Ver2.0.docx
+++ b/Kich ban & Thong diep/Thong Diep Trao Doi Ver2.0.docx
@@ -525,7 +525,23 @@
           <w:sz w:val="24"/>
           <w:szCs w:val="24"/>
         </w:rPr>
-        <w:t>3%La1%La2%....%La13</w:t>
+        <w:t>3%</w:t>
+      </w:r>
+      <w:r>
+        <w:rPr>
+          <w:color w:val="4F6228" w:themeColor="accent3" w:themeShade="80"/>
+          <w:sz w:val="24"/>
+          <w:szCs w:val="24"/>
+        </w:rPr>
+        <w:t>TenClient%</w:t>
+      </w:r>
+      <w:r>
+        <w:rPr>
+          <w:color w:val="4F6228" w:themeColor="accent3" w:themeShade="80"/>
+          <w:sz w:val="24"/>
+          <w:szCs w:val="24"/>
+        </w:rPr>
+        <w:t>La1%La2%....%La13</w:t>
       </w:r>
     </w:p>
     <w:p>

</xml_diff>

<commit_message>
Xài trực tiếp Hearts từ ListenThread.java. Sửa đổi giao diện. Thêm xử lý một số mã thông điệp. Sửa mã 4 thông điệp cho thống nhất với code bên server (không quan trọng).
</commit_message>
<xml_diff>
--- a/Kich ban & Thong diep/Thong Diep Trao Doi Ver2.0.docx
+++ b/Kich ban & Thong diep/Thong Diep Trao Doi Ver2.0.docx
@@ -578,7 +578,7 @@
           <w:sz w:val="24"/>
           <w:szCs w:val="24"/>
         </w:rPr>
-        <w:t>4%CoTraoDoiBai</w:t>
+        <w:t>4%TraoDoiBai</w:t>
       </w:r>
     </w:p>
     <w:p>
@@ -743,7 +743,23 @@
           <w:sz w:val="24"/>
           <w:szCs w:val="24"/>
         </w:rPr>
-        <w:t>8% Client1$TongDiem%Client2$TongDiem%Client3$TongDiem%Client3$TongDiem</w:t>
+        <w:t>8% Client1$TongDiem%Client2$TongDiem%Client3$TongDiem%Client</w:t>
+      </w:r>
+      <w:r>
+        <w:rPr>
+          <w:color w:val="4F6228" w:themeColor="accent3" w:themeShade="80"/>
+          <w:sz w:val="24"/>
+          <w:szCs w:val="24"/>
+        </w:rPr>
+        <w:t>4</w:t>
+      </w:r>
+      <w:r>
+        <w:rPr>
+          <w:color w:val="4F6228" w:themeColor="accent3" w:themeShade="80"/>
+          <w:sz w:val="24"/>
+          <w:szCs w:val="24"/>
+        </w:rPr>
+        <w:t>$TongDiem</w:t>
       </w:r>
     </w:p>
     <w:p>

</xml_diff>

<commit_message>
Sửa lại mã 3 và 11 như ban đầu. Thêm đoạn lệnh gán rỗng MessageClient. Sửa lại phạm vi đoạn if (xét có trao đổi bài) như bản trước. Sửa lại file thông điệp như ban đầu (mã 3 và 11).
</commit_message>
<xml_diff>
--- a/Kich ban & Thong diep/Thong Diep Trao Doi Ver2.0.docx
+++ b/Kich ban & Thong diep/Thong Diep Trao Doi Ver2.0.docx
@@ -525,23 +525,7 @@
           <w:sz w:val="24"/>
           <w:szCs w:val="24"/>
         </w:rPr>
-        <w:t>3%</w:t>
-      </w:r>
-      <w:r>
-        <w:rPr>
-          <w:color w:val="4F6228" w:themeColor="accent3" w:themeShade="80"/>
-          <w:sz w:val="24"/>
-          <w:szCs w:val="24"/>
-        </w:rPr>
-        <w:t>TenClient%</w:t>
-      </w:r>
-      <w:r>
-        <w:rPr>
-          <w:color w:val="4F6228" w:themeColor="accent3" w:themeShade="80"/>
-          <w:sz w:val="24"/>
-          <w:szCs w:val="24"/>
-        </w:rPr>
-        <w:t>La1%La2%....%La13</w:t>
+        <w:t>3%La1%La2%....%La13</w:t>
       </w:r>
     </w:p>
     <w:p>

</xml_diff>